<commit_message>
La primera versión de mi portafolio
</commit_message>
<xml_diff>
--- a/CV Python.docx
+++ b/CV Python.docx
@@ -4,7 +4,7 @@
   <w:body>
     <w:tbl>
       <w:tblPr>
-        <w:tblW w:w="10827" w:type="dxa"/>
+        <w:tblW w:w="14317" w:type="dxa"/>
         <w:tblLayout w:type="fixed"/>
         <w:tblCellMar>
           <w:left w:w="115" w:type="dxa"/>
@@ -13,14 +13,14 @@
         <w:tblLook w:val="04A0" w:firstRow="1" w:lastRow="0" w:firstColumn="1" w:lastColumn="0" w:noHBand="0" w:noVBand="1"/>
       </w:tblPr>
       <w:tblGrid>
-        <w:gridCol w:w="3600"/>
-        <w:gridCol w:w="720"/>
-        <w:gridCol w:w="6507"/>
+        <w:gridCol w:w="4091"/>
+        <w:gridCol w:w="493"/>
+        <w:gridCol w:w="9733"/>
       </w:tblGrid>
       <w:tr>
         <w:tc>
           <w:tcPr>
-            <w:tcW w:w="3600" w:type="dxa"/>
+            <w:tcW w:w="4091" w:type="dxa"/>
           </w:tcPr>
           <w:p>
             <w:pPr>
@@ -186,7 +186,14 @@
                 <w:noProof/>
                 <w:lang w:bidi="es-ES"/>
               </w:rPr>
-              <w:t xml:space="preserve">Frontend </w:t>
+              <w:t>Desarrollador Frontend .</w:t>
+            </w:r>
+            <w:r>
+              <w:rPr>
+                <w:noProof/>
+                <w:lang w:bidi="es-ES"/>
+              </w:rPr>
+              <w:t xml:space="preserve"> </w:t>
             </w:r>
             <w:r>
               <w:rPr>
@@ -405,7 +412,7 @@
         </w:tc>
         <w:tc>
           <w:tcPr>
-            <w:tcW w:w="720" w:type="dxa"/>
+            <w:tcW w:w="493" w:type="dxa"/>
           </w:tcPr>
           <w:p>
             <w:pPr>
@@ -420,7 +427,7 @@
         </w:tc>
         <w:tc>
           <w:tcPr>
-            <w:tcW w:w="6507" w:type="dxa"/>
+            <w:tcW w:w="9733" w:type="dxa"/>
           </w:tcPr>
           <w:p>
             <w:pPr>
@@ -449,14 +456,14 @@
                 <w:noProof/>
                 <w:lang w:bidi="es-ES"/>
               </w:rPr>
-              <w:t>Sistema Informático para gestionar ventas de automóviles de una Compañía de Autos</w:t>
-            </w:r>
-            <w:r>
-              <w:rPr>
-                <w:noProof/>
-                <w:lang w:bidi="es-ES"/>
-              </w:rPr>
-              <w:t>:</w:t>
+              <w:t xml:space="preserve">Sistema </w:t>
+            </w:r>
+            <w:r>
+              <w:rPr>
+                <w:noProof/>
+                <w:lang w:bidi="es-ES"/>
+              </w:rPr>
+              <w:t>Gestión</w:t>
             </w:r>
           </w:p>
           <w:p>
@@ -471,7 +478,7 @@
                   <w:rStyle w:val="Hipervnculo"/>
                   <w:lang w:bidi="es-ES"/>
                 </w:rPr>
-                <w:t>https://github.com/WadeManuel/computer-system-to-manage-car-sales.git</w:t>
+                <w:t>https://github.com/WadeManuel/sistem-manager.git</w:t>
               </w:r>
             </w:hyperlink>
           </w:p>
@@ -481,11 +488,30 @@
                 <w:lang w:bidi="es-ES"/>
               </w:rPr>
             </w:pPr>
-            <w:r>
-              <w:rPr>
-                <w:lang w:bidi="es-ES"/>
-              </w:rPr>
-              <w:t>Aplicación creada u</w:t>
+          </w:p>
+          <w:p>
+            <w:pPr>
+              <w:rPr>
+                <w:lang w:bidi="es-ES"/>
+              </w:rPr>
+            </w:pPr>
+            <w:r>
+              <w:rPr>
+                <w:lang w:bidi="es-ES"/>
+              </w:rPr>
+              <w:t>Aplicación</w:t>
+            </w:r>
+            <w:r>
+              <w:rPr>
+                <w:lang w:bidi="es-ES"/>
+              </w:rPr>
+              <w:t xml:space="preserve"> web</w:t>
+            </w:r>
+            <w:r>
+              <w:rPr>
+                <w:lang w:bidi="es-ES"/>
+              </w:rPr>
+              <w:t xml:space="preserve"> creada u</w:t>
             </w:r>
             <w:r>
               <w:rPr>
@@ -521,25 +547,25 @@
               <w:rPr>
                 <w:lang w:bidi="es-ES"/>
               </w:rPr>
-              <w:t xml:space="preserve"> para gestionar ventas de automóviles </w:t>
-            </w:r>
-            <w:r>
-              <w:rPr>
-                <w:lang w:bidi="es-ES"/>
-              </w:rPr>
-              <w:t>de un Compañía de A</w:t>
-            </w:r>
-            <w:r>
-              <w:rPr>
-                <w:lang w:bidi="es-ES"/>
-              </w:rPr>
-              <w:t>u</w:t>
-            </w:r>
-            <w:r>
-              <w:rPr>
-                <w:lang w:bidi="es-ES"/>
-              </w:rPr>
-              <w:t>tos.</w:t>
+              <w:t xml:space="preserve"> para gestionar </w:t>
+            </w:r>
+            <w:r>
+              <w:rPr>
+                <w:lang w:bidi="es-ES"/>
+              </w:rPr>
+              <w:t>actividades</w:t>
+            </w:r>
+            <w:r>
+              <w:rPr>
+                <w:lang w:bidi="es-ES"/>
+              </w:rPr>
+              <w:t xml:space="preserve"> de aut</w:t>
+            </w:r>
+            <w:r>
+              <w:rPr>
+                <w:lang w:bidi="es-ES"/>
+              </w:rPr>
+              <w:t>omotora</w:t>
             </w:r>
             <w:r>
               <w:rPr>
@@ -547,6 +573,42 @@
               </w:rPr>
               <w:t xml:space="preserve"> </w:t>
             </w:r>
+            <w:r>
+              <w:rPr>
+                <w:lang w:bidi="es-ES"/>
+              </w:rPr>
+              <w:t xml:space="preserve">de un Compañía </w:t>
+            </w:r>
+            <w:r>
+              <w:rPr>
+                <w:lang w:bidi="es-ES"/>
+              </w:rPr>
+              <w:t xml:space="preserve"> Audi (ventas</w:t>
+            </w:r>
+            <w:r>
+              <w:rPr>
+                <w:lang w:bidi="es-ES"/>
+              </w:rPr>
+              <w:t xml:space="preserve"> de</w:t>
+            </w:r>
+            <w:r>
+              <w:rPr>
+                <w:lang w:bidi="es-ES"/>
+              </w:rPr>
+              <w:t xml:space="preserve"> automóviles)</w:t>
+            </w:r>
+            <w:r>
+              <w:rPr>
+                <w:lang w:bidi="es-ES"/>
+              </w:rPr>
+              <w:t>.</w:t>
+            </w:r>
+            <w:r>
+              <w:rPr>
+                <w:lang w:bidi="es-ES"/>
+              </w:rPr>
+              <w:t xml:space="preserve"> </w:t>
+            </w:r>
           </w:p>
           <w:p>
             <w:pPr>
@@ -586,8 +648,31 @@
             </w:r>
           </w:p>
           <w:p>
-            <w:r>
-              <w:t xml:space="preserve">Aplicación creada utilizando el Framework Django para gestionar Facturas electrónicas . </w:t>
+            <w:hyperlink r:id="rId14" w:history="1">
+              <w:r>
+                <w:rPr>
+                  <w:rStyle w:val="Hipervnculo"/>
+                </w:rPr>
+                <w:t>https://github.com/WadeManuel/facturacion.git</w:t>
+              </w:r>
+            </w:hyperlink>
+          </w:p>
+          <w:p/>
+          <w:p>
+            <w:r>
+              <w:t xml:space="preserve">Aplicación </w:t>
+            </w:r>
+            <w:r>
+              <w:t xml:space="preserve">web </w:t>
+            </w:r>
+            <w:r>
+              <w:t xml:space="preserve">creada utilizando el Framework Django para gestionar Facturas electrónicas </w:t>
+            </w:r>
+            <w:r>
+              <w:t>ventas de diferentes productos</w:t>
+            </w:r>
+            <w:r>
+              <w:t xml:space="preserve">. </w:t>
             </w:r>
           </w:p>
           <w:p>
@@ -621,6 +706,16 @@
             </w:r>
           </w:p>
           <w:p>
+            <w:hyperlink r:id="rId15" w:history="1">
+              <w:r>
+                <w:rPr>
+                  <w:rStyle w:val="Hipervnculo"/>
+                </w:rPr>
+                <w:t>https://github.com/WadeManuel/My-Portafolio.git</w:t>
+              </w:r>
+            </w:hyperlink>
+          </w:p>
+          <w:p>
             <w:pPr>
               <w:rPr>
                 <w:lang w:bidi="es-ES"/>
@@ -632,100 +727,11 @@
               </w:rPr>
               <w:t xml:space="preserve">Portafolio creado utilizando </w:t>
             </w:r>
-            <w:proofErr w:type="spellStart"/>
-            <w:r>
-              <w:rPr>
-                <w:lang w:bidi="es-ES"/>
-              </w:rPr>
-              <w:t>Html</w:t>
-            </w:r>
-            <w:proofErr w:type="spellEnd"/>
-            <w:r>
-              <w:rPr>
-                <w:lang w:bidi="es-ES"/>
-              </w:rPr>
-              <w:t xml:space="preserve"> , </w:t>
-            </w:r>
-            <w:proofErr w:type="spellStart"/>
-            <w:r>
-              <w:rPr>
-                <w:lang w:bidi="es-ES"/>
-              </w:rPr>
-              <w:t>Css</w:t>
-            </w:r>
-            <w:proofErr w:type="spellEnd"/>
-            <w:r>
-              <w:rPr>
-                <w:lang w:bidi="es-ES"/>
-              </w:rPr>
-              <w:t xml:space="preserve"> , Java Script.</w:t>
-            </w:r>
-          </w:p>
-          <w:p>
-            <w:pPr>
-              <w:rPr>
-                <w:lang w:bidi="es-ES"/>
-              </w:rPr>
-            </w:pPr>
-          </w:p>
-          <w:p>
-            <w:pPr>
-              <w:rPr>
-                <w:b/>
-                <w:bCs/>
-                <w:lang w:bidi="es-ES"/>
-              </w:rPr>
-            </w:pPr>
-            <w:r>
-              <w:rPr>
-                <w:b/>
-                <w:bCs/>
-                <w:lang w:bidi="es-ES"/>
-              </w:rPr>
-              <w:t xml:space="preserve">Proyecto de Business </w:t>
-            </w:r>
-            <w:proofErr w:type="spellStart"/>
-            <w:r>
-              <w:rPr>
-                <w:b/>
-                <w:bCs/>
-                <w:lang w:bidi="es-ES"/>
-              </w:rPr>
-              <w:t>Intelligence</w:t>
-            </w:r>
-            <w:proofErr w:type="spellEnd"/>
-            <w:r>
-              <w:rPr>
-                <w:b/>
-                <w:bCs/>
-                <w:lang w:bidi="es-ES"/>
-              </w:rPr>
-              <w:t xml:space="preserve"> </w:t>
-            </w:r>
-          </w:p>
-          <w:p>
-            <w:pPr>
-              <w:rPr>
-                <w:lang w:bidi="es-ES"/>
-              </w:rPr>
-            </w:pPr>
-            <w:r>
-              <w:rPr>
-                <w:lang w:bidi="es-ES"/>
-              </w:rPr>
-              <w:t>Construcción de un almacén de Datos aplicados a las ventas en mercados agropecuarios de Santiago de Cuba , permitiendo el analis</w:t>
-            </w:r>
-            <w:r>
-              <w:rPr>
-                <w:lang w:bidi="es-ES"/>
-              </w:rPr>
-              <w:t>tas identificar los productos más populares en cada mercado y tomar decisiones informadas sobre estrategias de comercialización y gestión de inventario.</w:t>
-            </w:r>
-            <w:r>
-              <w:rPr>
-                <w:lang w:bidi="es-ES"/>
-              </w:rPr>
-              <w:t xml:space="preserve"> </w:t>
+            <w:r>
+              <w:rPr>
+                <w:lang w:bidi="es-ES"/>
+              </w:rPr>
+              <w:t>Html , Css , Java Script.</w:t>
             </w:r>
           </w:p>
           <w:p>
@@ -863,23 +869,14 @@
               <w:rPr>
                 <w:lang w:bidi="es-ES"/>
               </w:rPr>
-              <w:t xml:space="preserve">nguajes de Programación: Python, </w:t>
-            </w:r>
-            <w:proofErr w:type="spellStart"/>
-            <w:r>
-              <w:rPr>
-                <w:lang w:bidi="es-ES"/>
-              </w:rPr>
-              <w:t>Javascript</w:t>
-            </w:r>
-            <w:proofErr w:type="spellEnd"/>
-            <w:r>
-              <w:rPr>
-                <w:lang w:bidi="es-ES"/>
-              </w:rPr>
-              <w:t xml:space="preserve">, HTML, </w:t>
-            </w:r>
-            <w:proofErr w:type="spellStart"/>
+              <w:t>nguajes de Programación: Python, Javascript, HTML,</w:t>
+            </w:r>
+            <w:r>
+              <w:rPr>
+                <w:lang w:bidi="es-ES"/>
+              </w:rPr>
+              <w:t xml:space="preserve"> </w:t>
+            </w:r>
             <w:r>
               <w:rPr>
                 <w:lang w:bidi="es-ES"/>
@@ -890,9 +887,106 @@
               <w:rPr>
                 <w:lang w:bidi="es-ES"/>
               </w:rPr>
-              <w:t>,Java</w:t>
-            </w:r>
-            <w:proofErr w:type="spellEnd"/>
+              <w:t xml:space="preserve"> </w:t>
+            </w:r>
+            <w:r>
+              <w:rPr>
+                <w:lang w:bidi="es-ES"/>
+              </w:rPr>
+              <w:t>,</w:t>
+            </w:r>
+            <w:r>
+              <w:rPr>
+                <w:lang w:bidi="es-ES"/>
+              </w:rPr>
+              <w:t xml:space="preserve"> </w:t>
+            </w:r>
+            <w:r>
+              <w:rPr>
+                <w:lang w:bidi="es-ES"/>
+              </w:rPr>
+              <w:t>Java.</w:t>
+            </w:r>
+          </w:p>
+          <w:p>
+            <w:pPr>
+              <w:pStyle w:val="Listaconvietas"/>
+              <w:rPr>
+                <w:lang w:bidi="es-ES"/>
+              </w:rPr>
+            </w:pPr>
+          </w:p>
+          <w:p>
+            <w:pPr>
+              <w:pStyle w:val="Listaconvietas"/>
+              <w:rPr>
+                <w:lang w:bidi="es-ES"/>
+              </w:rPr>
+            </w:pPr>
+            <w:r>
+              <w:rPr>
+                <w:lang w:bidi="es-ES"/>
+              </w:rPr>
+              <w:t>Bibliotecas y Herramientas:</w:t>
+            </w:r>
+            <w:r>
+              <w:rPr>
+                <w:lang w:bidi="es-ES"/>
+              </w:rPr>
+              <w:t xml:space="preserve"> Django, FastAPI</w:t>
+            </w:r>
+            <w:r>
+              <w:rPr>
+                <w:lang w:bidi="es-ES"/>
+              </w:rPr>
+              <w:t>,Spring Boot</w:t>
+            </w:r>
+            <w:r>
+              <w:rPr>
+                <w:lang w:bidi="es-ES"/>
+              </w:rPr>
+              <w:t xml:space="preserve">, </w:t>
+            </w:r>
+            <w:r>
+              <w:rPr>
+                <w:lang w:bidi="es-ES"/>
+              </w:rPr>
+              <w:t>PDIPortable</w:t>
+            </w:r>
+            <w:r>
+              <w:rPr>
+                <w:lang w:bidi="es-ES"/>
+              </w:rPr>
+              <w:t xml:space="preserve">,React </w:t>
+            </w:r>
+            <w:r>
+              <w:rPr>
+                <w:lang w:bidi="es-ES"/>
+              </w:rPr>
+              <w:t>Js</w:t>
+            </w:r>
+          </w:p>
+          <w:p>
+            <w:pPr>
+              <w:pStyle w:val="Listaconvietas"/>
+              <w:rPr>
+                <w:lang w:bidi="es-ES"/>
+              </w:rPr>
+            </w:pPr>
+          </w:p>
+          <w:p>
+            <w:pPr>
+              <w:pStyle w:val="Listaconvietas"/>
+              <w:rPr>
+                <w:lang w:bidi="es-ES"/>
+              </w:rPr>
+            </w:pPr>
+            <w:r>
+              <w:rPr>
+                <w:lang w:bidi="es-ES"/>
+              </w:rPr>
+              <w:t>Sistemas de Control de Versiones: Git, GitHub</w:t>
+            </w:r>
             <w:r>
               <w:rPr>
                 <w:lang w:bidi="es-ES"/>
@@ -919,48 +1013,20 @@
               <w:rPr>
                 <w:lang w:bidi="es-ES"/>
               </w:rPr>
-              <w:t>Bibliotecas y Herramientas:</w:t>
-            </w:r>
-            <w:r>
-              <w:rPr>
-                <w:lang w:bidi="es-ES"/>
-              </w:rPr>
-              <w:t xml:space="preserve"> Django, </w:t>
-            </w:r>
-            <w:proofErr w:type="spellStart"/>
-            <w:r>
-              <w:rPr>
-                <w:lang w:bidi="es-ES"/>
-              </w:rPr>
-              <w:t>FastAPI</w:t>
-            </w:r>
-            <w:r>
-              <w:rPr>
-                <w:lang w:bidi="es-ES"/>
-              </w:rPr>
-              <w:t>,Spring</w:t>
-            </w:r>
-            <w:proofErr w:type="spellEnd"/>
-            <w:r>
-              <w:rPr>
-                <w:lang w:bidi="es-ES"/>
-              </w:rPr>
-              <w:t xml:space="preserve"> </w:t>
-            </w:r>
-            <w:proofErr w:type="spellStart"/>
-            <w:r>
-              <w:rPr>
-                <w:lang w:bidi="es-ES"/>
-              </w:rPr>
-              <w:t>Boot.</w:t>
-            </w:r>
-            <w:r>
-              <w:rPr>
-                <w:lang w:bidi="es-ES"/>
-              </w:rPr>
-              <w:t>PDIPortable</w:t>
-            </w:r>
-            <w:proofErr w:type="spellEnd"/>
+              <w:t>Plataformas de Desarrollo: Jupyter Notebook, Google Colab</w:t>
+            </w:r>
+            <w:r>
+              <w:rPr>
+                <w:lang w:bidi="es-ES"/>
+              </w:rPr>
+              <w:t>,VS Code</w:t>
+            </w:r>
+            <w:r>
+              <w:rPr>
+                <w:lang w:bidi="es-ES"/>
+              </w:rPr>
+              <w:t>.</w:t>
+            </w:r>
           </w:p>
           <w:p>
             <w:pPr>
@@ -981,97 +1047,13 @@
               <w:rPr>
                 <w:lang w:bidi="es-ES"/>
               </w:rPr>
-              <w:t>Sistemas de Control de Versiones: Git, GitHub</w:t>
-            </w:r>
-            <w:r>
-              <w:rPr>
-                <w:lang w:bidi="es-ES"/>
-              </w:rPr>
-              <w:t>.</w:t>
-            </w:r>
-          </w:p>
-          <w:p>
-            <w:pPr>
-              <w:pStyle w:val="Listaconvietas"/>
-              <w:rPr>
-                <w:lang w:bidi="es-ES"/>
-              </w:rPr>
-            </w:pPr>
-            <w:r>
-              <w:rPr>
-                <w:lang w:bidi="es-ES"/>
-              </w:rPr>
-              <w:t xml:space="preserve">Plataformas de Desarrollo: </w:t>
-            </w:r>
-            <w:proofErr w:type="spellStart"/>
-            <w:r>
-              <w:rPr>
-                <w:lang w:bidi="es-ES"/>
-              </w:rPr>
-              <w:t>Jupyter</w:t>
-            </w:r>
-            <w:proofErr w:type="spellEnd"/>
-            <w:r>
-              <w:rPr>
-                <w:lang w:bidi="es-ES"/>
-              </w:rPr>
-              <w:t xml:space="preserve"> Notebook, Google </w:t>
-            </w:r>
-            <w:proofErr w:type="spellStart"/>
-            <w:r>
-              <w:rPr>
-                <w:lang w:bidi="es-ES"/>
-              </w:rPr>
-              <w:t>Colab</w:t>
-            </w:r>
-            <w:r>
-              <w:rPr>
-                <w:lang w:bidi="es-ES"/>
-              </w:rPr>
-              <w:t>,VS</w:t>
-            </w:r>
-            <w:proofErr w:type="spellEnd"/>
-            <w:r>
-              <w:rPr>
-                <w:lang w:bidi="es-ES"/>
-              </w:rPr>
-              <w:t xml:space="preserve"> </w:t>
-            </w:r>
-            <w:proofErr w:type="spellStart"/>
-            <w:r>
-              <w:rPr>
-                <w:lang w:bidi="es-ES"/>
-              </w:rPr>
-              <w:t>Code</w:t>
-            </w:r>
-            <w:proofErr w:type="spellEnd"/>
-            <w:r>
-              <w:rPr>
-                <w:lang w:bidi="es-ES"/>
-              </w:rPr>
-              <w:t>.</w:t>
-            </w:r>
-          </w:p>
-          <w:p>
-            <w:pPr>
-              <w:pStyle w:val="Listaconvietas"/>
-              <w:rPr>
-                <w:lang w:bidi="es-ES"/>
-              </w:rPr>
-            </w:pPr>
-          </w:p>
-          <w:p>
-            <w:pPr>
-              <w:pStyle w:val="Listaconvietas"/>
-              <w:rPr>
-                <w:lang w:bidi="es-ES"/>
-              </w:rPr>
-            </w:pPr>
-            <w:r>
-              <w:rPr>
-                <w:lang w:bidi="es-ES"/>
-              </w:rPr>
               <w:t>Bases de datos: PostgreSQL, MySQL, SQLite</w:t>
+            </w:r>
+            <w:r>
+              <w:rPr>
+                <w:lang w:bidi="es-ES"/>
+              </w:rPr>
+              <w:t>,Mongo Db</w:t>
             </w:r>
           </w:p>
           <w:p>
@@ -1108,7 +1090,7 @@
       <w:tr>
         <w:tc>
           <w:tcPr>
-            <w:tcW w:w="3600" w:type="dxa"/>
+            <w:tcW w:w="4091" w:type="dxa"/>
           </w:tcPr>
           <w:p>
             <w:pPr>
@@ -1121,7 +1103,7 @@
         </w:tc>
         <w:tc>
           <w:tcPr>
-            <w:tcW w:w="720" w:type="dxa"/>
+            <w:tcW w:w="493" w:type="dxa"/>
           </w:tcPr>
           <w:p>
             <w:pPr>
@@ -1136,7 +1118,7 @@
         </w:tc>
         <w:tc>
           <w:tcPr>
-            <w:tcW w:w="6507" w:type="dxa"/>
+            <w:tcW w:w="9733" w:type="dxa"/>
           </w:tcPr>
           <w:p>
             <w:pPr>
@@ -1160,7 +1142,7 @@
       </w:pPr>
     </w:p>
     <w:sectPr>
-      <w:headerReference w:type="default" r:id="rId14"/>
+      <w:headerReference w:type="default" r:id="rId16"/>
       <w:pgSz w:w="11906" w:h="16838" w:code="9"/>
       <w:pgMar w:top="720" w:right="562" w:bottom="720" w:left="562" w:header="720" w:footer="720" w:gutter="0"/>
       <w:cols w:space="720"/>
@@ -2484,11 +2466,18 @@
   </w:compat>
   <w:rsids>
     <w:rsidRoot w:val="003D0ED0"/>
+    <w:rsid w:val="00085B28"/>
+    <w:rsid w:val="0018067E"/>
+    <w:rsid w:val="00186D67"/>
+    <w:rsid w:val="0034795B"/>
     <w:rsid w:val="00370EA3"/>
     <w:rsid w:val="003D0ED0"/>
     <w:rsid w:val="005A07E2"/>
     <w:rsid w:val="00680AF1"/>
+    <w:rsid w:val="00744DC7"/>
+    <w:rsid w:val="00897683"/>
     <w:rsid w:val="00901DB5"/>
+    <w:rsid w:val="00A57ABB"/>
     <w:rsid w:val="00A81CC1"/>
     <w:rsid w:val="00C0353F"/>
     <w:rsid w:val="00DE20D4"/>
@@ -3354,6 +3343,15 @@
 </file>
 
 <file path=customXml/item1.xml><?xml version="1.0" encoding="utf-8"?>
+<?mso-contentType ?>
+<FormTemplates xmlns="http://schemas.microsoft.com/sharepoint/v3/contenttype/forms">
+  <Display>DocumentLibraryForm</Display>
+  <Edit>DocumentLibraryForm</Edit>
+  <New>DocumentLibraryForm</New>
+</FormTemplates>
+</file>
+
+<file path=customXml/item2.xml><?xml version="1.0" encoding="utf-8"?>
 <ct:contentTypeSchema xmlns:ct="http://schemas.microsoft.com/office/2006/metadata/contentType" xmlns:ma="http://schemas.microsoft.com/office/2006/metadata/properties/metaAttributes" ct:_="" ma:_="" ma:contentTypeName="Document" ma:contentTypeID="0x01010079F111ED35F8CC479449609E8A0923A6" ma:contentTypeVersion="12" ma:contentTypeDescription="Create a new document." ma:contentTypeScope="" ma:versionID="7e3f163ba23981de9af4e94a4fc3c170">
   <xsd:schema xmlns:xsd="http://www.w3.org/2001/XMLSchema" xmlns:xs="http://www.w3.org/2001/XMLSchema" xmlns:p="http://schemas.microsoft.com/office/2006/metadata/properties" xmlns:ns2="71af3243-3dd4-4a8d-8c0d-dd76da1f02a5" xmlns:ns3="16c05727-aa75-4e4a-9b5f-8a80a1165891" targetNamespace="http://schemas.microsoft.com/office/2006/metadata/properties" ma:root="true" ma:fieldsID="77303e74caa42b09a8f0afd286949429" ns2:_="" ns3:_="">
     <xsd:import namespace="71af3243-3dd4-4a8d-8c0d-dd76da1f02a5"/>
@@ -3574,15 +3572,6 @@
 </ct:contentTypeSchema>
 </file>
 
-<file path=customXml/item2.xml><?xml version="1.0" encoding="utf-8"?>
-<?mso-contentType ?>
-<FormTemplates xmlns="http://schemas.microsoft.com/sharepoint/v3/contenttype/forms">
-  <Display>DocumentLibraryForm</Display>
-  <Edit>DocumentLibraryForm</Edit>
-  <New>DocumentLibraryForm</New>
-</FormTemplates>
-</file>
-
 <file path=customXml/item3.xml><?xml version="1.0" encoding="utf-8"?>
 <p:properties xmlns:p="http://schemas.microsoft.com/office/2006/metadata/properties" xmlns:xsi="http://www.w3.org/2001/XMLSchema-instance" xmlns:pc="http://schemas.microsoft.com/office/infopath/2007/PartnerControls">
   <documentManagement>
@@ -3593,6 +3582,14 @@
 </file>
 
 <file path=customXml/itemProps1.xml><?xml version="1.0" encoding="utf-8"?>
+<ds:datastoreItem xmlns:ds="http://schemas.openxmlformats.org/officeDocument/2006/customXml" ds:itemID="{1D0E2382-5591-401A-A28C-1B9AC7DEAC8C}">
+  <ds:schemaRefs>
+    <ds:schemaRef ds:uri="http://schemas.microsoft.com/sharepoint/v3/contenttype/forms"/>
+  </ds:schemaRefs>
+</ds:datastoreItem>
+</file>
+
+<file path=customXml/itemProps2.xml><?xml version="1.0" encoding="utf-8"?>
 <ds:datastoreItem xmlns:ds="http://schemas.openxmlformats.org/officeDocument/2006/customXml" ds:itemID="{EE377617-B5FB-4A76-AFC1-693928465617}">
   <ds:schemaRefs>
     <ds:schemaRef ds:uri="http://schemas.microsoft.com/office/2006/metadata/contentType"/>
@@ -3611,14 +3608,6 @@
 </ds:datastoreItem>
 </file>
 
-<file path=customXml/itemProps2.xml><?xml version="1.0" encoding="utf-8"?>
-<ds:datastoreItem xmlns:ds="http://schemas.openxmlformats.org/officeDocument/2006/customXml" ds:itemID="{1D0E2382-5591-401A-A28C-1B9AC7DEAC8C}">
-  <ds:schemaRefs>
-    <ds:schemaRef ds:uri="http://schemas.microsoft.com/sharepoint/v3/contenttype/forms"/>
-  </ds:schemaRefs>
-</ds:datastoreItem>
-</file>
-
 <file path=customXml/itemProps3.xml><?xml version="1.0" encoding="utf-8"?>
 <ds:datastoreItem xmlns:ds="http://schemas.openxmlformats.org/officeDocument/2006/customXml" ds:itemID="{D56F0318-DD74-4209-B83C-7974AE636B91}">
   <ds:schemaRefs>

</xml_diff>

<commit_message>
He actualizado listas de skills,education,experiencie
</commit_message>
<xml_diff>
--- a/CV Python.docx
+++ b/CV Python.docx
@@ -849,7 +849,21 @@
                 <w:noProof/>
                 <w:lang w:bidi="es-ES"/>
               </w:rPr>
-              <w:t>Habilidades ténicas</w:t>
+              <w:t>Habilidades té</w:t>
+            </w:r>
+            <w:r>
+              <w:rPr>
+                <w:noProof/>
+                <w:lang w:bidi="es-ES"/>
+              </w:rPr>
+              <w:t>c</w:t>
+            </w:r>
+            <w:r>
+              <w:rPr>
+                <w:noProof/>
+                <w:lang w:bidi="es-ES"/>
+              </w:rPr>
+              <w:t>nicas</w:t>
             </w:r>
           </w:p>
           <w:p>
@@ -2472,6 +2486,7 @@
     <w:rsid w:val="0034795B"/>
     <w:rsid w:val="00370EA3"/>
     <w:rsid w:val="003D0ED0"/>
+    <w:rsid w:val="003F1A93"/>
     <w:rsid w:val="005A07E2"/>
     <w:rsid w:val="00680AF1"/>
     <w:rsid w:val="00744DC7"/>
@@ -3343,15 +3358,6 @@
 </file>
 
 <file path=customXml/item1.xml><?xml version="1.0" encoding="utf-8"?>
-<?mso-contentType ?>
-<FormTemplates xmlns="http://schemas.microsoft.com/sharepoint/v3/contenttype/forms">
-  <Display>DocumentLibraryForm</Display>
-  <Edit>DocumentLibraryForm</Edit>
-  <New>DocumentLibraryForm</New>
-</FormTemplates>
-</file>
-
-<file path=customXml/item2.xml><?xml version="1.0" encoding="utf-8"?>
 <ct:contentTypeSchema xmlns:ct="http://schemas.microsoft.com/office/2006/metadata/contentType" xmlns:ma="http://schemas.microsoft.com/office/2006/metadata/properties/metaAttributes" ct:_="" ma:_="" ma:contentTypeName="Document" ma:contentTypeID="0x01010079F111ED35F8CC479449609E8A0923A6" ma:contentTypeVersion="12" ma:contentTypeDescription="Create a new document." ma:contentTypeScope="" ma:versionID="7e3f163ba23981de9af4e94a4fc3c170">
   <xsd:schema xmlns:xsd="http://www.w3.org/2001/XMLSchema" xmlns:xs="http://www.w3.org/2001/XMLSchema" xmlns:p="http://schemas.microsoft.com/office/2006/metadata/properties" xmlns:ns2="71af3243-3dd4-4a8d-8c0d-dd76da1f02a5" xmlns:ns3="16c05727-aa75-4e4a-9b5f-8a80a1165891" targetNamespace="http://schemas.microsoft.com/office/2006/metadata/properties" ma:root="true" ma:fieldsID="77303e74caa42b09a8f0afd286949429" ns2:_="" ns3:_="">
     <xsd:import namespace="71af3243-3dd4-4a8d-8c0d-dd76da1f02a5"/>
@@ -3572,6 +3578,15 @@
 </ct:contentTypeSchema>
 </file>
 
+<file path=customXml/item2.xml><?xml version="1.0" encoding="utf-8"?>
+<?mso-contentType ?>
+<FormTemplates xmlns="http://schemas.microsoft.com/sharepoint/v3/contenttype/forms">
+  <Display>DocumentLibraryForm</Display>
+  <Edit>DocumentLibraryForm</Edit>
+  <New>DocumentLibraryForm</New>
+</FormTemplates>
+</file>
+
 <file path=customXml/item3.xml><?xml version="1.0" encoding="utf-8"?>
 <p:properties xmlns:p="http://schemas.microsoft.com/office/2006/metadata/properties" xmlns:xsi="http://www.w3.org/2001/XMLSchema-instance" xmlns:pc="http://schemas.microsoft.com/office/infopath/2007/PartnerControls">
   <documentManagement>
@@ -3582,14 +3597,6 @@
 </file>
 
 <file path=customXml/itemProps1.xml><?xml version="1.0" encoding="utf-8"?>
-<ds:datastoreItem xmlns:ds="http://schemas.openxmlformats.org/officeDocument/2006/customXml" ds:itemID="{1D0E2382-5591-401A-A28C-1B9AC7DEAC8C}">
-  <ds:schemaRefs>
-    <ds:schemaRef ds:uri="http://schemas.microsoft.com/sharepoint/v3/contenttype/forms"/>
-  </ds:schemaRefs>
-</ds:datastoreItem>
-</file>
-
-<file path=customXml/itemProps2.xml><?xml version="1.0" encoding="utf-8"?>
 <ds:datastoreItem xmlns:ds="http://schemas.openxmlformats.org/officeDocument/2006/customXml" ds:itemID="{EE377617-B5FB-4A76-AFC1-693928465617}">
   <ds:schemaRefs>
     <ds:schemaRef ds:uri="http://schemas.microsoft.com/office/2006/metadata/contentType"/>
@@ -3608,6 +3615,14 @@
 </ds:datastoreItem>
 </file>
 
+<file path=customXml/itemProps2.xml><?xml version="1.0" encoding="utf-8"?>
+<ds:datastoreItem xmlns:ds="http://schemas.openxmlformats.org/officeDocument/2006/customXml" ds:itemID="{1D0E2382-5591-401A-A28C-1B9AC7DEAC8C}">
+  <ds:schemaRefs>
+    <ds:schemaRef ds:uri="http://schemas.microsoft.com/sharepoint/v3/contenttype/forms"/>
+  </ds:schemaRefs>
+</ds:datastoreItem>
+</file>
+
 <file path=customXml/itemProps3.xml><?xml version="1.0" encoding="utf-8"?>
 <ds:datastoreItem xmlns:ds="http://schemas.openxmlformats.org/officeDocument/2006/customXml" ds:itemID="{D56F0318-DD74-4209-B83C-7974AE636B91}">
   <ds:schemaRefs>

</xml_diff>